<commit_message>
Template3 - Initial Draft
</commit_message>
<xml_diff>
--- a/Template_Files/03_FunctionalSafetyConcept_LaneAssistance_Template.docx
+++ b/Template_Files/03_FunctionalSafetyConcept_LaneAssistance_Template.docx
@@ -1049,14 +1049,7 @@
                 <w:color w:val="1155CC"/>
                 <w:u w:val="single"/>
               </w:rPr>
-              <w:t>Allocation of Func</w:t>
-            </w:r>
-            <w:r>
-              <w:rPr>
-                <w:color w:val="1155CC"/>
-                <w:u w:val="single"/>
-              </w:rPr>
-              <w:t>tional Safety Requirements to Architecture Elements</w:t>
+              <w:t>Allocation of Functional Safety Requirements to Architecture Elements</w:t>
             </w:r>
           </w:hyperlink>
         </w:p>
@@ -1299,8 +1292,6 @@
       </w:r>
     </w:p>
     <w:p>
-      <w:bookmarkStart w:id="13" w:name="_GoBack"/>
-      <w:bookmarkEnd w:id="13"/>
       <w:r>
         <w:pict>
           <v:shapetype id="_x0000_t75" coordsize="21600,21600" o:spt="75" o:preferrelative="t" path="m@4@5l@4@11@9@11@9@5xe" filled="f" stroked="f">
@@ -1322,7 +1313,7 @@
             <v:path o:extrusionok="f" gradientshapeok="t" o:connecttype="rect"/>
             <o:lock v:ext="edit" aspectratio="t"/>
           </v:shapetype>
-          <v:shape id="_x0000_i1027" type="#_x0000_t75" style="width:467.25pt;height:263.25pt">
+          <v:shape id="_x0000_i1025" type="#_x0000_t75" style="width:467.25pt;height:263.25pt">
             <v:imagedata r:id="rId8" o:title="graphic_asset_2"/>
           </v:shape>
         </w:pict>
@@ -1334,8 +1325,8 @@
         <w:pStyle w:val="Heading3"/>
         <w:contextualSpacing w:val="0"/>
       </w:pPr>
-      <w:bookmarkStart w:id="14" w:name="_cqb49updinx4" w:colFirst="0" w:colLast="0"/>
-      <w:bookmarkEnd w:id="14"/>
+      <w:bookmarkStart w:id="13" w:name="_cqb49updinx4" w:colFirst="0" w:colLast="0"/>
+      <w:bookmarkEnd w:id="13"/>
       <w:r>
         <w:t>Description of architecture elements</w:t>
       </w:r>
@@ -1453,6 +1444,9 @@
               <w:widowControl w:val="0"/>
               <w:spacing w:line="240" w:lineRule="auto"/>
             </w:pPr>
+            <w:r>
+              <w:t>To provide the images captured from camera to the camera Sensor ECU</w:t>
+            </w:r>
           </w:p>
         </w:tc>
       </w:tr>
@@ -1492,6 +1486,9 @@
               <w:widowControl w:val="0"/>
               <w:spacing w:line="240" w:lineRule="auto"/>
             </w:pPr>
+            <w:r>
+              <w:t>Images will be analyzed and will calculate the car position and detect the lane lines.</w:t>
+            </w:r>
           </w:p>
         </w:tc>
       </w:tr>
@@ -1531,6 +1528,9 @@
               <w:widowControl w:val="0"/>
               <w:spacing w:line="240" w:lineRule="auto"/>
             </w:pPr>
+            <w:r>
+              <w:t>Display the status of the systems and warnings when a system malfunction</w:t>
+            </w:r>
           </w:p>
         </w:tc>
       </w:tr>
@@ -1570,6 +1570,9 @@
               <w:widowControl w:val="0"/>
               <w:spacing w:line="240" w:lineRule="auto"/>
             </w:pPr>
+            <w:r>
+              <w:t>It will show the lane departure and lane keeping assistance warning status, by controlling the car display component.</w:t>
+            </w:r>
           </w:p>
         </w:tc>
       </w:tr>
@@ -1609,6 +1612,9 @@
               <w:widowControl w:val="0"/>
               <w:spacing w:line="240" w:lineRule="auto"/>
             </w:pPr>
+            <w:r>
+              <w:t>It measures the torque applied to the steering wheel.</w:t>
+            </w:r>
           </w:p>
         </w:tc>
       </w:tr>
@@ -1648,6 +1654,9 @@
               <w:widowControl w:val="0"/>
               <w:spacing w:line="240" w:lineRule="auto"/>
             </w:pPr>
+            <w:r>
+              <w:t>Measure the torque applied to the steering wheel by the driver.</w:t>
+            </w:r>
           </w:p>
         </w:tc>
       </w:tr>
@@ -1687,6 +1696,12 @@
               <w:widowControl w:val="0"/>
               <w:spacing w:line="240" w:lineRule="auto"/>
             </w:pPr>
+            <w:r>
+              <w:t>The component is responsible for applying  the work required to produce the torque re</w:t>
+            </w:r>
+            <w:r>
+              <w:t>quired to execute actions delivered to the power steering ECU.</w:t>
+            </w:r>
           </w:p>
         </w:tc>
       </w:tr>
@@ -1697,8 +1712,8 @@
         <w:pStyle w:val="Heading1"/>
         <w:contextualSpacing w:val="0"/>
       </w:pPr>
-      <w:bookmarkStart w:id="15" w:name="_v8l7qfui8b16" w:colFirst="0" w:colLast="0"/>
-      <w:bookmarkEnd w:id="15"/>
+      <w:bookmarkStart w:id="14" w:name="_v8l7qfui8b16" w:colFirst="0" w:colLast="0"/>
+      <w:bookmarkEnd w:id="14"/>
       <w:r>
         <w:t>Functional Safety Concept</w:t>
       </w:r>
@@ -1765,30 +1780,16 @@
         <w:pStyle w:val="Heading2"/>
         <w:contextualSpacing w:val="0"/>
       </w:pPr>
-      <w:bookmarkStart w:id="16" w:name="_mtn6qbhgsr36" w:colFirst="0" w:colLast="0"/>
-      <w:bookmarkEnd w:id="16"/>
+      <w:bookmarkStart w:id="15" w:name="_mtn6qbhgsr36" w:colFirst="0" w:colLast="0"/>
+      <w:bookmarkEnd w:id="15"/>
       <w:r>
         <w:t>Functional Safety Analysis</w:t>
       </w:r>
     </w:p>
-    <w:p/>
     <w:p>
-      <w:r>
-        <w:rPr>
-          <w:b/>
-          <w:color w:val="B7B7B7"/>
-        </w:rPr>
-        <w:t>[Instructions: Fill in the functional safety analysis table belo</w:t>
-      </w:r>
-      <w:r>
-        <w:rPr>
-          <w:b/>
-          <w:color w:val="B7B7B7"/>
-        </w:rPr>
-        <w:t>w.]</w:t>
-      </w:r>
+      <w:bookmarkStart w:id="16" w:name="_GoBack"/>
+      <w:bookmarkEnd w:id="16"/>
     </w:p>
-    <w:p/>
     <w:tbl>
       <w:tblPr>
         <w:tblStyle w:val="a2"/>
@@ -1976,6 +1977,9 @@
               <w:widowControl w:val="0"/>
               <w:spacing w:line="240" w:lineRule="auto"/>
             </w:pPr>
+            <w:r>
+              <w:t>MORE</w:t>
+            </w:r>
           </w:p>
         </w:tc>
         <w:tc>
@@ -1993,6 +1997,9 @@
               <w:widowControl w:val="0"/>
               <w:spacing w:line="240" w:lineRule="auto"/>
             </w:pPr>
+            <w:r>
+              <w:t>The lane departure warning function applies an oscillating torque with very high torque amplitude(above limit)</w:t>
+            </w:r>
           </w:p>
         </w:tc>
       </w:tr>
@@ -2013,6 +2020,7 @@
               <w:spacing w:line="240" w:lineRule="auto"/>
             </w:pPr>
             <w:r>
+              <w:lastRenderedPageBreak/>
               <w:t>Malfunction_02</w:t>
             </w:r>
           </w:p>
@@ -2033,11 +2041,7 @@
               <w:spacing w:line="240" w:lineRule="auto"/>
             </w:pPr>
             <w:r>
-              <w:t xml:space="preserve">Lane Departure Warning (LDW) function shall apply an oscillating steering torque to provide the driver a haptic </w:t>
-            </w:r>
-            <w:r>
-              <w:lastRenderedPageBreak/>
-              <w:t>feedback</w:t>
+              <w:t>Lane Departure Warning (LDW) function shall apply an oscillating steering torque to provide the driver a haptic feedback</w:t>
             </w:r>
           </w:p>
         </w:tc>
@@ -2056,6 +2060,9 @@
               <w:widowControl w:val="0"/>
               <w:spacing w:line="240" w:lineRule="auto"/>
             </w:pPr>
+            <w:r>
+              <w:t>MORE</w:t>
+            </w:r>
           </w:p>
         </w:tc>
         <w:tc>
@@ -2073,12 +2080,9 @@
               <w:widowControl w:val="0"/>
               <w:spacing w:line="240" w:lineRule="auto"/>
             </w:pPr>
-          </w:p>
-          <w:p>
-            <w:pPr>
-              <w:widowControl w:val="0"/>
-              <w:spacing w:line="240" w:lineRule="auto"/>
-            </w:pPr>
+            <w:r>
+              <w:t>The lane departure warning function applies an oscillating torque with very high torque frequency (above limit)</w:t>
+            </w:r>
           </w:p>
         </w:tc>
       </w:tr>
@@ -2138,6 +2142,9 @@
               <w:widowControl w:val="0"/>
               <w:spacing w:line="240" w:lineRule="auto"/>
             </w:pPr>
+            <w:r>
+              <w:t>NO</w:t>
+            </w:r>
           </w:p>
         </w:tc>
         <w:tc>
@@ -2154,6 +2161,12 @@
             <w:pPr>
               <w:widowControl w:val="0"/>
             </w:pPr>
+            <w:r>
+              <w:t>The lane kee</w:t>
+            </w:r>
+            <w:r>
+              <w:t>ping assistance function is not limited in time duration which leads to misuse as an autonomous driving function.</w:t>
+            </w:r>
           </w:p>
         </w:tc>
       </w:tr>
@@ -2169,24 +2182,6 @@
       <w:r>
         <w:t>Functional Safety Requirements</w:t>
       </w:r>
-    </w:p>
-    <w:p>
-      <w:r>
-        <w:rPr>
-          <w:b/>
-          <w:color w:val="B7B7B7"/>
-        </w:rPr>
-        <w:t xml:space="preserve">[Instructions: Fill in the functional safety requirements for the lane departure </w:t>
-      </w:r>
-      <w:proofErr w:type="gramStart"/>
-      <w:r>
-        <w:rPr>
-          <w:b/>
-          <w:color w:val="B7B7B7"/>
-        </w:rPr>
-        <w:t>warning ]</w:t>
-      </w:r>
-      <w:proofErr w:type="gramEnd"/>
     </w:p>
     <w:p/>
     <w:p>
@@ -2416,6 +2411,9 @@
             <w:pPr>
               <w:widowControl w:val="0"/>
             </w:pPr>
+            <w:r>
+              <w:t>The lane keeping item shall ensure that the lane departure oscillating torque amplitude is below Max_Torque_Amplitude</w:t>
+            </w:r>
           </w:p>
         </w:tc>
         <w:tc>
@@ -2433,6 +2431,9 @@
               <w:widowControl w:val="0"/>
               <w:spacing w:line="240" w:lineRule="auto"/>
             </w:pPr>
+            <w:r>
+              <w:t>C</w:t>
+            </w:r>
           </w:p>
         </w:tc>
         <w:tc>
@@ -2450,6 +2451,9 @@
               <w:widowControl w:val="0"/>
               <w:spacing w:line="240" w:lineRule="auto"/>
             </w:pPr>
+            <w:r>
+              <w:t>50ms</w:t>
+            </w:r>
           </w:p>
         </w:tc>
         <w:tc>
@@ -2467,6 +2471,12 @@
               <w:widowControl w:val="0"/>
               <w:spacing w:line="240" w:lineRule="auto"/>
             </w:pPr>
+            <w:r>
+              <w:t xml:space="preserve">Set Lane </w:t>
+            </w:r>
+            <w:r>
+              <w:t>Departure Warning Torque Request Amplitude to zero</w:t>
+            </w:r>
           </w:p>
         </w:tc>
       </w:tr>
@@ -2532,6 +2542,12 @@
             <w:pPr>
               <w:widowControl w:val="0"/>
             </w:pPr>
+            <w:r>
+              <w:t>T</w:t>
+            </w:r>
+            <w:r>
+              <w:t>he lane departure oscillating torque  frequency is below  Max_Torque_Frequency</w:t>
+            </w:r>
           </w:p>
         </w:tc>
         <w:tc>
@@ -2549,6 +2565,9 @@
               <w:widowControl w:val="0"/>
               <w:spacing w:line="240" w:lineRule="auto"/>
             </w:pPr>
+            <w:r>
+              <w:t>C</w:t>
+            </w:r>
           </w:p>
         </w:tc>
         <w:tc>
@@ -2566,6 +2585,9 @@
               <w:widowControl w:val="0"/>
               <w:spacing w:line="240" w:lineRule="auto"/>
             </w:pPr>
+            <w:r>
+              <w:t>50ms</w:t>
+            </w:r>
           </w:p>
         </w:tc>
         <w:tc>
@@ -2583,6 +2605,12 @@
               <w:widowControl w:val="0"/>
               <w:spacing w:line="240" w:lineRule="auto"/>
             </w:pPr>
+            <w:r>
+              <w:t>Set vibration t</w:t>
+            </w:r>
+            <w:r>
+              <w:t>orque frequency to zero</w:t>
+            </w:r>
           </w:p>
         </w:tc>
       </w:tr>
@@ -2763,6 +2791,7 @@
               <w:spacing w:line="240" w:lineRule="auto"/>
             </w:pPr>
             <w:r>
+              <w:lastRenderedPageBreak/>
               <w:t>Requirement</w:t>
             </w:r>
           </w:p>
@@ -2790,6 +2819,14 @@
             <w:pPr>
               <w:widowControl w:val="0"/>
             </w:pPr>
+            <w:r>
+              <w:lastRenderedPageBreak/>
+              <w:t xml:space="preserve">Value of Max_Torque_Amplitude is </w:t>
+            </w:r>
+            <w:r>
+              <w:lastRenderedPageBreak/>
+              <w:t xml:space="preserve">chosen such that it is adequate enough to warn the driver and low enough to not cause steering loss.  </w:t>
+            </w:r>
           </w:p>
         </w:tc>
         <w:tc>
@@ -2807,6 +2844,14 @@
               <w:widowControl w:val="0"/>
               <w:spacing w:line="240" w:lineRule="auto"/>
             </w:pPr>
+            <w:r>
+              <w:lastRenderedPageBreak/>
+              <w:t xml:space="preserve">Validate whether the system turns off when Max_Torque_Amplitude is </w:t>
+            </w:r>
+            <w:r>
+              <w:lastRenderedPageBreak/>
+              <w:t>exceeded.</w:t>
+            </w:r>
           </w:p>
         </w:tc>
       </w:tr>
@@ -2827,6 +2872,7 @@
               <w:spacing w:line="240" w:lineRule="auto"/>
             </w:pPr>
             <w:r>
+              <w:lastRenderedPageBreak/>
               <w:t>Functional</w:t>
             </w:r>
           </w:p>
@@ -2872,6 +2918,9 @@
             <w:pPr>
               <w:widowControl w:val="0"/>
             </w:pPr>
+            <w:r>
+              <w:t xml:space="preserve">Value of Max_Torque_Frequency is chosen such that it is adequate enough to warn the driver and low enough to not cause steering loss.  </w:t>
+            </w:r>
           </w:p>
         </w:tc>
         <w:tc>
@@ -2889,21 +2938,15 @@
               <w:widowControl w:val="0"/>
               <w:spacing w:line="240" w:lineRule="auto"/>
             </w:pPr>
+            <w:r>
+              <w:t>Validate whether the system turns off when Max_Torque_Frequency is exceeded.</w:t>
+            </w:r>
           </w:p>
         </w:tc>
       </w:tr>
     </w:tbl>
     <w:p/>
     <w:p/>
-    <w:p>
-      <w:r>
-        <w:rPr>
-          <w:b/>
-          <w:color w:val="B7B7B7"/>
-        </w:rPr>
-        <w:t>[Instructions: Fill in the functional safety requirements for the lane keeping assistance]</w:t>
-      </w:r>
-    </w:p>
     <w:p/>
     <w:p/>
     <w:p>
@@ -3133,6 +3176,9 @@
             <w:pPr>
               <w:widowControl w:val="0"/>
             </w:pPr>
+            <w:r>
+              <w:t>Lane keeping assistance function shall be time limited and the additional steering torque shall end after a given timer interval so that the driver cannot misuse the system for autonomous driving</w:t>
+            </w:r>
           </w:p>
         </w:tc>
         <w:tc>
@@ -3150,6 +3196,9 @@
               <w:widowControl w:val="0"/>
               <w:spacing w:line="240" w:lineRule="auto"/>
             </w:pPr>
+            <w:r>
+              <w:t>B</w:t>
+            </w:r>
           </w:p>
         </w:tc>
         <w:tc>
@@ -3167,6 +3216,9 @@
               <w:widowControl w:val="0"/>
               <w:spacing w:line="240" w:lineRule="auto"/>
             </w:pPr>
+            <w:r>
+              <w:t>500ms</w:t>
+            </w:r>
           </w:p>
         </w:tc>
         <w:tc>
@@ -3184,6 +3236,15 @@
               <w:widowControl w:val="0"/>
               <w:spacing w:line="240" w:lineRule="auto"/>
             </w:pPr>
+            <w:r>
+              <w:t xml:space="preserve">Set lane </w:t>
+            </w:r>
+            <w:r>
+              <w:t>keeping assistance torque to be zero</w:t>
+            </w:r>
+            <w:r>
+              <w:t>.</w:t>
+            </w:r>
           </w:p>
         </w:tc>
       </w:tr>
@@ -3391,6 +3452,9 @@
             <w:pPr>
               <w:widowControl w:val="0"/>
             </w:pPr>
+            <w:r>
+              <w:t>The max_duration chosen really did dissuade drivers from taking their hands off the wheel</w:t>
+            </w:r>
           </w:p>
         </w:tc>
         <w:tc>
@@ -3408,6 +3472,12 @@
               <w:widowControl w:val="0"/>
               <w:spacing w:line="240" w:lineRule="auto"/>
             </w:pPr>
+            <w:r>
+              <w:t>The system really does turn off if the lane keeping assistance every exceeded max_duration</w:t>
+            </w:r>
+            <w:r>
+              <w:t>.</w:t>
+            </w:r>
           </w:p>
         </w:tc>
       </w:tr>
@@ -3424,13 +3494,19 @@
         <w:t>Refinement of the System Architecture</w:t>
       </w:r>
     </w:p>
+    <w:p/>
     <w:p>
       <w:r>
         <w:rPr>
           <w:b/>
           <w:color w:val="B7B7B7"/>
         </w:rPr>
-        <w:t>[Instructions: Include the refined system architecture. Hint: The refined system architecture should include the system architecture from the end of the functional safety lesson including all of the ASIL labels.]</w:t>
+        <w:lastRenderedPageBreak/>
+        <w:pict>
+          <v:shape id="_x0000_i1028" type="#_x0000_t75" style="width:467.25pt;height:263.25pt">
+            <v:imagedata r:id="rId9" o:title="graphic_asset_3"/>
+          </v:shape>
+        </w:pict>
       </w:r>
     </w:p>
     <w:p>
@@ -3441,22 +3517,9 @@
       <w:bookmarkStart w:id="19" w:name="_g2lqf7kmbspk" w:colFirst="0" w:colLast="0"/>
       <w:bookmarkEnd w:id="19"/>
       <w:r>
-        <w:t>Allocation of Functional Safety Requirement</w:t>
-      </w:r>
-      <w:r>
-        <w:t>s to Architecture Elements</w:t>
+        <w:t>Allocation of Functional Safety Requirements to Architecture Elements</w:t>
       </w:r>
     </w:p>
-    <w:p>
-      <w:r>
-        <w:rPr>
-          <w:b/>
-          <w:color w:val="B7B7B7"/>
-        </w:rPr>
-        <w:t>[Instructions: Mark which element or elements are responsible for meeting the functional safety requirement. Hint: Only one ECU is responsible for meeting all of the requirements.]</w:t>
-      </w:r>
-    </w:p>
-    <w:p/>
     <w:tbl>
       <w:tblPr>
         <w:tblStyle w:val="a7"/>
@@ -3557,20 +3620,7 @@
               <w:rPr>
                 <w:b/>
               </w:rPr>
-              <w:t>Electronic Pow</w:t>
-            </w:r>
-            <w:r>
-              <w:rPr>
-                <w:b/>
-              </w:rPr>
-              <w:t xml:space="preserve">er Steering </w:t>
-            </w:r>
-            <w:r>
-              <w:rPr>
-                <w:b/>
-              </w:rPr>
-              <w:lastRenderedPageBreak/>
-              <w:t>ECU</w:t>
+              <w:t>Electronic Power Steering ECU</w:t>
             </w:r>
           </w:p>
         </w:tc>
@@ -3597,7 +3647,6 @@
               <w:rPr>
                 <w:b/>
               </w:rPr>
-              <w:lastRenderedPageBreak/>
               <w:t>Camera ECU</w:t>
             </w:r>
           </w:p>
@@ -3692,6 +3741,15 @@
             <w:pPr>
               <w:widowControl w:val="0"/>
             </w:pPr>
+            <w:r>
+              <w:t>The electronic power steering</w:t>
+            </w:r>
+            <w:r>
+              <w:t xml:space="preserve"> </w:t>
+            </w:r>
+            <w:r>
+              <w:t>ECU should be ensuring that the lane departure oscillating torque frequency is below Max_Torque_Frequency</w:t>
+            </w:r>
           </w:p>
         </w:tc>
         <w:tc>
@@ -3712,6 +3770,12 @@
                 <w:b/>
               </w:rPr>
             </w:pPr>
+            <w:r>
+              <w:rPr>
+                <w:b/>
+              </w:rPr>
+              <w:t>Responsible</w:t>
+            </w:r>
           </w:p>
         </w:tc>
         <w:tc>
@@ -3732,6 +3796,12 @@
                 <w:b/>
               </w:rPr>
             </w:pPr>
+            <w:r>
+              <w:rPr>
+                <w:b/>
+              </w:rPr>
+              <w:t>Not Responsible</w:t>
+            </w:r>
           </w:p>
         </w:tc>
         <w:tc>
@@ -3752,6 +3822,12 @@
                 <w:b/>
               </w:rPr>
             </w:pPr>
+            <w:r>
+              <w:rPr>
+                <w:b/>
+              </w:rPr>
+              <w:t>Not Responsible</w:t>
+            </w:r>
           </w:p>
         </w:tc>
       </w:tr>
@@ -3817,6 +3893,9 @@
             <w:pPr>
               <w:widowControl w:val="0"/>
             </w:pPr>
+            <w:r>
+              <w:t>The Electronic Power Steering ECU shall ensure that the amplitude of Lane Departure Warning oscillating torque is below Max_Torque_Amplitude</w:t>
+            </w:r>
           </w:p>
         </w:tc>
         <w:tc>
@@ -3837,6 +3916,12 @@
                 <w:b/>
               </w:rPr>
             </w:pPr>
+            <w:r>
+              <w:rPr>
+                <w:b/>
+              </w:rPr>
+              <w:t>Responsible</w:t>
+            </w:r>
           </w:p>
         </w:tc>
         <w:tc>
@@ -3857,6 +3942,12 @@
                 <w:b/>
               </w:rPr>
             </w:pPr>
+            <w:r>
+              <w:rPr>
+                <w:b/>
+              </w:rPr>
+              <w:t>Not Responsible</w:t>
+            </w:r>
           </w:p>
         </w:tc>
         <w:tc>
@@ -3877,6 +3968,12 @@
                 <w:b/>
               </w:rPr>
             </w:pPr>
+            <w:r>
+              <w:rPr>
+                <w:b/>
+              </w:rPr>
+              <w:t>Not Responsible</w:t>
+            </w:r>
           </w:p>
         </w:tc>
       </w:tr>
@@ -3942,6 +4039,9 @@
             <w:pPr>
               <w:widowControl w:val="0"/>
             </w:pPr>
+            <w:r>
+              <w:t>The Electronic Power Steering Shall ensure that the Lane Keeping Torque is applied for a maximum duration of Max_Duration</w:t>
+            </w:r>
           </w:p>
         </w:tc>
         <w:tc>
@@ -3962,6 +4062,12 @@
                 <w:b/>
               </w:rPr>
             </w:pPr>
+            <w:r>
+              <w:rPr>
+                <w:b/>
+              </w:rPr>
+              <w:t>Responsible</w:t>
+            </w:r>
           </w:p>
         </w:tc>
         <w:tc>
@@ -3982,6 +4088,12 @@
                 <w:b/>
               </w:rPr>
             </w:pPr>
+            <w:r>
+              <w:rPr>
+                <w:b/>
+              </w:rPr>
+              <w:t>Not Responsible</w:t>
+            </w:r>
           </w:p>
         </w:tc>
         <w:tc>
@@ -4002,6 +4114,12 @@
                 <w:b/>
               </w:rPr>
             </w:pPr>
+            <w:r>
+              <w:rPr>
+                <w:b/>
+              </w:rPr>
+              <w:t>Not Responsible</w:t>
+            </w:r>
           </w:p>
         </w:tc>
       </w:tr>
@@ -4019,16 +4137,6 @@
         <w:t>Warning and Degradation Concept</w:t>
       </w:r>
     </w:p>
-    <w:p>
-      <w:r>
-        <w:rPr>
-          <w:b/>
-          <w:color w:val="B7B7B7"/>
-        </w:rPr>
-        <w:t>[Instructions: Fill in the warning and degradation concept.]</w:t>
-      </w:r>
-    </w:p>
-    <w:p/>
     <w:p/>
     <w:tbl>
       <w:tblPr>
@@ -4225,6 +4333,9 @@
               <w:widowControl w:val="0"/>
               <w:spacing w:line="240" w:lineRule="auto"/>
             </w:pPr>
+            <w:r>
+              <w:t>Turn OFF the Functionality</w:t>
+            </w:r>
           </w:p>
         </w:tc>
         <w:tc>
@@ -4242,6 +4353,9 @@
               <w:widowControl w:val="0"/>
               <w:spacing w:line="240" w:lineRule="auto"/>
             </w:pPr>
+            <w:r>
+              <w:t>Malfunction_01 Malfunction_02</w:t>
+            </w:r>
           </w:p>
         </w:tc>
         <w:tc>
@@ -4259,6 +4373,9 @@
               <w:widowControl w:val="0"/>
               <w:spacing w:line="240" w:lineRule="auto"/>
             </w:pPr>
+            <w:r>
+              <w:t>Yes</w:t>
+            </w:r>
           </w:p>
         </w:tc>
         <w:tc>
@@ -4276,6 +4393,15 @@
               <w:widowControl w:val="0"/>
               <w:spacing w:line="240" w:lineRule="auto"/>
             </w:pPr>
+            <w:r>
+              <w:t xml:space="preserve">A </w:t>
+            </w:r>
+            <w:r>
+              <w:t>warning light on the dashboard</w:t>
+            </w:r>
+            <w:r>
+              <w:t>.</w:t>
+            </w:r>
           </w:p>
         </w:tc>
       </w:tr>
@@ -4315,6 +4441,9 @@
               <w:widowControl w:val="0"/>
               <w:spacing w:line="240" w:lineRule="auto"/>
             </w:pPr>
+            <w:r>
+              <w:t>Turn OFF the Functionality</w:t>
+            </w:r>
           </w:p>
         </w:tc>
         <w:tc>
@@ -4332,6 +4461,9 @@
               <w:widowControl w:val="0"/>
               <w:spacing w:line="240" w:lineRule="auto"/>
             </w:pPr>
+            <w:r>
+              <w:t>Malfunction_03</w:t>
+            </w:r>
           </w:p>
         </w:tc>
         <w:tc>
@@ -4349,6 +4481,9 @@
               <w:widowControl w:val="0"/>
               <w:spacing w:line="240" w:lineRule="auto"/>
             </w:pPr>
+            <w:r>
+              <w:t>Yes</w:t>
+            </w:r>
           </w:p>
         </w:tc>
         <w:tc>
@@ -4366,6 +4501,15 @@
               <w:widowControl w:val="0"/>
               <w:spacing w:line="240" w:lineRule="auto"/>
             </w:pPr>
+            <w:r>
+              <w:t>A</w:t>
+            </w:r>
+            <w:r>
+              <w:t xml:space="preserve"> warning light on the dashboard</w:t>
+            </w:r>
+            <w:r>
+              <w:t>.</w:t>
+            </w:r>
           </w:p>
         </w:tc>
       </w:tr>
@@ -5003,6 +5147,7 @@
   <w:style w:type="character" w:default="1" w:styleId="DefaultParagraphFont">
     <w:name w:val="Default Paragraph Font"/>
     <w:uiPriority w:val="1"/>
+    <w:semiHidden/>
     <w:unhideWhenUsed/>
   </w:style>
   <w:style w:type="table" w:default="1" w:styleId="TableNormal">

</xml_diff>